<commit_message>
loga com usuario para acessar o banco mongo
</commit_message>
<xml_diff>
--- a/storage/laudos/Laudo 147539-2024.docx
+++ b/storage/laudos/Laudo 147539-2024.docx
@@ -96,7 +96,7 @@
           <w:b w:val="1"/>
           <w:bCs w:val="1"/>
         </w:rPr>
-        <w:t xml:space="preserve">Gisely</w:t>
+        <w:t xml:space="preserve">GISELY VAZ GIULIANI SCHELLE</w:t>
       </w:r>
       <w:r>
         <w:rPr>
@@ -2326,7 +2326,7 @@
                 <w:b w:val="1"/>
                 <w:bCs w:val="1"/>
               </w:rPr>
-              <w:t xml:space="preserve">Gisely</w:t>
+              <w:t xml:space="preserve">GISELY VAZ GIULIANI SCHELLE</w:t>
             </w:r>
           </w:p>
           <w:p>

</xml_diff>